<commit_message>
added text to project report
</commit_message>
<xml_diff>
--- a/source/MySEProject/Documentation/ML 2425-03 Implement Anomaly Detection Sample_CodeHive_Paper.docx
+++ b/source/MySEProject/Documentation/ML 2425-03 Implement Anomaly Detection Sample_CodeHive_Paper.docx
@@ -6,24 +6,72 @@
       <w:pPr>
         <w:jc w:val="center"/>
         <w:rPr>
-          <w:i/>
-          <w:iCs/>
+          <w:rFonts w:ascii="Times New Roman" w:hAnsi="Times New Roman" w:cs="Times New Roman"/>
+          <w:sz w:val="44"/>
+          <w:szCs w:val="44"/>
           <w:lang w:val="en-US"/>
         </w:rPr>
       </w:pPr>
       <w:r>
         <w:rPr>
+          <w:rFonts w:ascii="Times New Roman" w:hAnsi="Times New Roman" w:cs="Times New Roman"/>
+          <w:sz w:val="44"/>
+          <w:szCs w:val="44"/>
           <w:lang w:val="en-US"/>
         </w:rPr>
-        <w:t xml:space="preserve">ML22/23-12: </w:t>
+        <w:t>ML22/23-12: Implement Anomaly Detection Sample</w:t>
+      </w:r>
+    </w:p>
+    <w:p>
+      <w:pPr>
+        <w:spacing w:after="8" w:line="249" w:lineRule="auto"/>
+        <w:ind w:left="28" w:right="29" w:hanging="10"/>
+        <w:jc w:val="center"/>
+        <w:rPr>
+          <w:rFonts w:ascii="Times New Roman" w:eastAsia="Times New Roman" w:hAnsi="Times New Roman" w:cs="Times New Roman"/>
+          <w:sz w:val="20"/>
+        </w:rPr>
+      </w:pPr>
+      <w:r>
+        <w:rPr>
+          <w:rFonts w:ascii="Times New Roman" w:eastAsia="Times New Roman" w:hAnsi="Times New Roman" w:cs="Times New Roman"/>
+          <w:sz w:val="20"/>
+        </w:rPr>
+        <w:t xml:space="preserve">Information Technology </w:t>
       </w:r>
       <w:r>
         <w:rPr>
-          <w:i/>
-          <w:iCs/>
-          <w:lang w:val="en-US"/>
+          <w:rFonts w:ascii="Times New Roman" w:eastAsia="Times New Roman" w:hAnsi="Times New Roman" w:cs="Times New Roman"/>
+          <w:sz w:val="20"/>
         </w:rPr>
-        <w:t>Implement Anomaly Detection Sample</w:t>
+        <w:t>Course</w:t>
+      </w:r>
+    </w:p>
+    <w:p>
+      <w:pPr>
+        <w:spacing w:after="8" w:line="249" w:lineRule="auto"/>
+        <w:ind w:left="28" w:right="29" w:hanging="10"/>
+        <w:jc w:val="center"/>
+      </w:pPr>
+      <w:r>
+        <w:rPr>
+          <w:rFonts w:ascii="Times New Roman" w:eastAsia="Times New Roman" w:hAnsi="Times New Roman" w:cs="Times New Roman"/>
+          <w:sz w:val="20"/>
+        </w:rPr>
+        <w:t>Module Software Engineering</w:t>
+      </w:r>
+    </w:p>
+    <w:p>
+      <w:pPr>
+        <w:spacing w:after="0" w:line="249" w:lineRule="auto"/>
+        <w:ind w:left="3725" w:right="15"/>
+      </w:pPr>
+      <w:r>
+        <w:rPr>
+          <w:rFonts w:ascii="Times New Roman" w:eastAsia="Times New Roman" w:hAnsi="Times New Roman" w:cs="Times New Roman"/>
+          <w:sz w:val="20"/>
+        </w:rPr>
+        <w:t>by Damir Dobric / Andreas Pech</w:t>
       </w:r>
     </w:p>
     <w:p>
@@ -31,7 +79,6 @@
         <w:rPr>
           <w:b/>
           <w:bCs/>
-          <w:lang w:val="en-US"/>
         </w:rPr>
       </w:pPr>
     </w:p>
@@ -47,7 +94,7 @@
     <w:p/>
     <w:sectPr>
       <w:pgSz w:w="11906" w:h="16838"/>
-      <w:pgMar w:top="1440" w:right="1440" w:bottom="1440" w:left="1440" w:header="708" w:footer="708" w:gutter="0"/>
+      <w:pgMar w:top="720" w:right="720" w:bottom="720" w:left="720" w:header="708" w:footer="708" w:gutter="0"/>
       <w:cols w:space="708"/>
       <w:docGrid w:linePitch="360"/>
     </w:sectPr>
@@ -64,7 +111,7 @@
         <w:kern w:val="2"/>
         <w:sz w:val="24"/>
         <w:szCs w:val="24"/>
-        <w:lang w:val="en-DE" w:eastAsia="en-US" w:bidi="ar-SA"/>
+        <w:lang w:eastAsia="en-US" w:bidi="ar-SA"/>
         <w14:ligatures w14:val="standardContextual"/>
       </w:rPr>
     </w:rPrDefault>
@@ -658,6 +705,7 @@
   <w:style w:type="character" w:default="1" w:styleId="DefaultParagraphFont">
     <w:name w:val="Default Paragraph Font"/>
     <w:uiPriority w:val="1"/>
+    <w:semiHidden/>
     <w:unhideWhenUsed/>
   </w:style>
   <w:style w:type="table" w:default="1" w:styleId="TableNormal">

</xml_diff>

<commit_message>
added section in report
</commit_message>
<xml_diff>
--- a/source/MySEProject/Documentation/ML 2425-03 Implement Anomaly Detection Sample_CodeHive_Paper.docx
+++ b/source/MySEProject/Documentation/ML 2425-03 Implement Anomaly Detection Sample_CodeHive_Paper.docx
@@ -129,6 +129,36 @@
           <w:bCs/>
         </w:rPr>
         <w:t>.</w:t>
+      </w:r>
+    </w:p>
+    <w:p>
+      <w:pPr>
+        <w:rPr>
+          <w:b/>
+          <w:bCs/>
+        </w:rPr>
+      </w:pPr>
+    </w:p>
+    <w:p>
+      <w:pPr>
+        <w:rPr>
+          <w:b/>
+          <w:bCs/>
+        </w:rPr>
+      </w:pPr>
+      <w:r>
+        <w:rPr>
+          <w:b/>
+          <w:bCs/>
+        </w:rPr>
+        <w:t>Introduction:</w:t>
+      </w:r>
+      <w:r>
+        <w:rPr>
+          <w:b/>
+          <w:bCs/>
+        </w:rPr>
+        <w:br/>
       </w:r>
     </w:p>
     <w:p/>
@@ -745,6 +775,7 @@
   <w:style w:type="character" w:default="1" w:styleId="DefaultParagraphFont">
     <w:name w:val="Default Paragraph Font"/>
     <w:uiPriority w:val="1"/>
+    <w:semiHidden/>
     <w:unhideWhenUsed/>
   </w:style>
   <w:style w:type="table" w:default="1" w:styleId="TableNormal">

</xml_diff>

<commit_message>
Saved changes before switching branches
</commit_message>
<xml_diff>
--- a/source/MySEProject/Documentation/ML 2425-03 Implement Anomaly Detection Sample_CodeHive_Paper.docx
+++ b/source/MySEProject/Documentation/ML 2425-03 Implement Anomaly Detection Sample_CodeHive_Paper.docx
@@ -129,6 +129,36 @@
           <w:bCs/>
         </w:rPr>
         <w:t>.</w:t>
+      </w:r>
+    </w:p>
+    <w:p>
+      <w:pPr>
+        <w:rPr>
+          <w:b/>
+          <w:bCs/>
+        </w:rPr>
+      </w:pPr>
+    </w:p>
+    <w:p>
+      <w:pPr>
+        <w:rPr>
+          <w:b/>
+          <w:bCs/>
+        </w:rPr>
+      </w:pPr>
+      <w:r>
+        <w:rPr>
+          <w:b/>
+          <w:bCs/>
+        </w:rPr>
+        <w:t>Introduction:</w:t>
+      </w:r>
+      <w:r>
+        <w:rPr>
+          <w:b/>
+          <w:bCs/>
+        </w:rPr>
+        <w:br/>
       </w:r>
     </w:p>
     <w:p/>
@@ -745,6 +775,7 @@
   <w:style w:type="character" w:default="1" w:styleId="DefaultParagraphFont">
     <w:name w:val="Default Paragraph Font"/>
     <w:uiPriority w:val="1"/>
+    <w:semiHidden/>
     <w:unhideWhenUsed/>
   </w:style>
   <w:style w:type="table" w:default="1" w:styleId="TableNormal">

</xml_diff>

<commit_message>
added content on introduction
</commit_message>
<xml_diff>
--- a/source/MySEProject/Documentation/ML 2425-03 Implement Anomaly Detection Sample_CodeHive_Paper.docx
+++ b/source/MySEProject/Documentation/ML 2425-03 Implement Anomaly Detection Sample_CodeHive_Paper.docx
@@ -171,6 +171,20 @@
           <w:bCs/>
         </w:rPr>
         <w:t>There are several examples in industries including finance, IT, security, medicine, and energy where anomalies provide important information in urgent circumstances. A large portion of the world's data is streaming, time-series data. However, identifying irregularities in streaming data is challenging, necessitating real-time data processing rather than batch processing, learning, and prediction-making by detectors.</w:t>
+      </w:r>
+      <w:r>
+        <w:rPr>
+          <w:b/>
+          <w:bCs/>
+        </w:rPr>
+        <w:t xml:space="preserve"> </w:t>
+      </w:r>
+      <w:r>
+        <w:rPr>
+          <w:b/>
+          <w:bCs/>
+        </w:rPr>
+        <w:t>A machine learning method, the Hierarchical Temporal Memory (HTM) algorithm is based on the core concepts of the Thousand Brains Theory. Its layout and are fashioned after the neocortex, a large, complex area of the human brain.</w:t>
       </w:r>
     </w:p>
     <w:p>

</xml_diff>

<commit_message>
Added DIscussion on paper
</commit_message>
<xml_diff>
--- a/source/MySEProject/Documentation/ML 2425-03 Implement Anomaly Detection Sample_CodeHive_Paper.docx
+++ b/source/MySEProject/Documentation/ML 2425-03 Implement Anomaly Detection Sample_CodeHive_Paper.docx
@@ -71,12 +71,28 @@
             <w:shd w:val="clear" w:color="auto" w:fill="auto"/>
           </w:tcPr>
           <w:p>
+            <w:pPr>
+              <w:rPr>
+                <w:lang w:val="fr-FR"/>
+              </w:rPr>
+            </w:pPr>
             <w:r>
+              <w:rPr>
+                <w:lang w:val="fr-FR"/>
+              </w:rPr>
               <w:t>Md Ashiqur Rahman</w:t>
             </w:r>
           </w:p>
           <w:p>
+            <w:pPr>
+              <w:rPr>
+                <w:lang w:val="fr-FR"/>
+              </w:rPr>
+            </w:pPr>
             <w:r>
+              <w:rPr>
+                <w:lang w:val="fr-FR"/>
+              </w:rPr>
               <w:t>ashiqur.rahman@stud.fra-uas.de</w:t>
             </w:r>
           </w:p>
@@ -91,6 +107,7 @@
         <w:rPr>
           <w:sz w:val="16"/>
           <w:szCs w:val="16"/>
+          <w:lang w:val="fr-FR"/>
         </w:rPr>
         <w:sectPr>
           <w:headerReference w:type="first" r:id="rId8"/>
@@ -106,6 +123,9 @@
     <w:p>
       <w:pPr>
         <w:jc w:val="both"/>
+        <w:rPr>
+          <w:lang w:val="fr-FR"/>
+        </w:rPr>
         <w:sectPr>
           <w:type w:val="continuous"/>
           <w:pgSz w:w="11906" w:h="16838" w:code="9"/>
@@ -118,6 +138,9 @@
     <w:p>
       <w:pPr>
         <w:jc w:val="both"/>
+        <w:rPr>
+          <w:lang w:val="fr-FR"/>
+        </w:rPr>
         <w:sectPr>
           <w:type w:val="continuous"/>
           <w:pgSz w:w="11906" w:h="16838" w:code="9"/>
@@ -227,15 +250,7 @@
         <w:t xml:space="preserve">Hierarchy in HTM refers to the layered structure of a neural network, which consists of multiple layers of neurons. Each layer performs a specific type of computation, and information is passed on from lower layers to higher layers for further processing. The lower layers receive input from the environment, such as </w:t>
       </w:r>
       <w:r>
-        <w:t xml:space="preserve">sensory data, and encode the input into a distributed representation in these layers. It is especially well-suited for sequence learning modeling, </w:t>
-      </w:r>
-      <w:proofErr w:type="gramStart"/>
-      <w:r>
-        <w:t>similar to</w:t>
-      </w:r>
-      <w:proofErr w:type="gramEnd"/>
-      <w:r>
-        <w:t xml:space="preserve"> RNN methods</w:t>
+        <w:t>sensory data, and encode the input into a distributed representation in these layers. It is especially well-suited for sequence learning modeling, similar to RNN methods</w:t>
       </w:r>
       <w:r>
         <w:t>,</w:t>
@@ -512,7 +527,7 @@
             <v:path o:extrusionok="f" gradientshapeok="t" o:connecttype="rect"/>
             <o:lock v:ext="edit" aspectratio="t"/>
           </v:shapetype>
-          <v:shape id="_x0000_i1026" type="#_x0000_t75" style="width:234pt;height:61.5pt">
+          <v:shape id="_x0000_i1026" type="#_x0000_t75" style="width:234.15pt;height:61.7pt">
             <v:imagedata r:id="rId10" o:title="Untitled Diagram"/>
           </v:shape>
         </w:pict>
@@ -531,32 +546,15 @@
       <w:pPr>
         <w:rPr>
           <w:rFonts w:eastAsia="Times New Roman"/>
+          <w:bCs/>
           <w:sz w:val="18"/>
         </w:rPr>
       </w:pPr>
       <w:r>
         <w:rPr>
-          <w:b/>
-        </w:rPr>
-        <w:t>Figure 1:</w:t>
-      </w:r>
-      <w:r>
-        <w:rPr>
-          <w:b/>
-        </w:rPr>
-        <w:t xml:space="preserve"> How</w:t>
-      </w:r>
-      <w:r>
-        <w:rPr>
-          <w:b/>
-        </w:rPr>
-        <w:t xml:space="preserve"> HTM System</w:t>
-      </w:r>
-      <w:r>
-        <w:rPr>
-          <w:b/>
-        </w:rPr>
-        <w:t xml:space="preserve"> works</w:t>
+          <w:bCs/>
+        </w:rPr>
+        <w:t>Figure 1: How HTM System works</w:t>
       </w:r>
     </w:p>
     <w:p>
@@ -1089,13 +1087,8 @@
                   </w:r>
                   <w:proofErr w:type="spellEnd"/>
                   <w:r>
-                    <w:t xml:space="preserve"> = </w:t>
+                    <w:t xml:space="preserve"> = 121;</w:t>
                   </w:r>
-                  <w:proofErr w:type="gramStart"/>
-                  <w:r>
-                    <w:t>121;</w:t>
-                  </w:r>
-                  <w:proofErr w:type="gramEnd"/>
                 </w:p>
                 <w:p>
                   <w:pPr>
@@ -1110,13 +1103,8 @@
                   </w:r>
                   <w:proofErr w:type="spellEnd"/>
                   <w:r>
-                    <w:t xml:space="preserve"> = </w:t>
+                    <w:t xml:space="preserve"> = 1210;</w:t>
                   </w:r>
-                  <w:proofErr w:type="gramStart"/>
-                  <w:r>
-                    <w:t>1210;</w:t>
-                  </w:r>
-                  <w:proofErr w:type="gramEnd"/>
                 </w:p>
                 <w:p>
                   <w:pPr>
@@ -1131,13 +1119,8 @@
                     <w:jc w:val="left"/>
                   </w:pPr>
                   <w:r>
-                    <w:t xml:space="preserve">double max = </w:t>
+                    <w:t>double max = 100;</w:t>
                   </w:r>
-                  <w:proofErr w:type="gramStart"/>
-                  <w:r>
-                    <w:t>100;</w:t>
-                  </w:r>
-                  <w:proofErr w:type="gramEnd"/>
                 </w:p>
                 <w:p>
                   <w:pPr>
@@ -1402,13 +1385,7 @@
         <w:tab/>
       </w:r>
       <w:r>
-        <w:t xml:space="preserve">The minimum and maximum values are set </w:t>
-      </w:r>
-      <w:r>
-        <w:t>at</w:t>
-      </w:r>
-      <w:r>
-        <w:t xml:space="preserve"> 0 and 100, as all expected values fall within this range. If the input data has a different range, these values should be adjusted accordingly. We have kept the default HTM configuration unchanged.</w:t>
+        <w:t>The minimum and maximum values are set at 0 and 100, as all expected values fall within this range. If the input data has a different range, these values should be adjusted accordingly. We have kept the default HTM configuration unchanged.</w:t>
       </w:r>
     </w:p>
     <w:p>
@@ -1435,8 +1412,6 @@
       </w:pPr>
       <w:r>
         <w:tab/>
-      </w:r>
-      <w:r>
         <w:t xml:space="preserve">a. The </w:t>
       </w:r>
       <w:proofErr w:type="spellStart"/>
@@ -1449,13 +1424,7 @@
       </w:r>
       <w:proofErr w:type="spellStart"/>
       <w:r>
-        <w:t>CSV</w:t>
-      </w:r>
-      <w:r>
-        <w:t>Folder</w:t>
-      </w:r>
-      <w:r>
-        <w:t>Reader</w:t>
+        <w:t>CSVFolderReader</w:t>
       </w:r>
       <w:proofErr w:type="spellEnd"/>
       <w:r>
@@ -1578,7 +1547,6 @@
                     <w:t xml:space="preserve">    return </w:t>
                   </w:r>
                   <w:proofErr w:type="spellStart"/>
-                  <w:proofErr w:type="gramStart"/>
                   <w:r>
                     <w:t>folderSequences</w:t>
                   </w:r>
@@ -1586,7 +1554,6 @@
                   <w:r>
                     <w:t>;</w:t>
                   </w:r>
-                  <w:proofErr w:type="gramEnd"/>
                 </w:p>
                 <w:p>
                   <w:pPr>
@@ -1612,14 +1579,15 @@
                 <w:p>
                   <w:pPr>
                     <w:jc w:val="left"/>
+                    <w:rPr>
+                      <w:lang w:val="fr-FR"/>
+                    </w:rPr>
                   </w:pPr>
-                  <w:proofErr w:type="spellStart"/>
                   <w:r>
-                    <w:t>TrimSequences</w:t>
-                  </w:r>
-                  <w:proofErr w:type="spellEnd"/>
-                  <w:r>
-                    <w:t>(List&lt;List&lt;double&gt;&gt; sequences)</w:t>
+                    <w:rPr>
+                      <w:lang w:val="fr-FR"/>
+                    </w:rPr>
+                    <w:t>TrimSequences(List&lt;List&lt;double&gt;&gt; sequences)</w:t>
                   </w:r>
                 </w:p>
                 <w:p>
@@ -1646,7 +1614,6 @@
                     <w:t xml:space="preserve">    return </w:t>
                   </w:r>
                   <w:proofErr w:type="spellStart"/>
-                  <w:proofErr w:type="gramStart"/>
                   <w:r>
                     <w:t>trimmedSequences</w:t>
                   </w:r>
@@ -1654,7 +1621,6 @@
                   <w:r>
                     <w:t>;</w:t>
                   </w:r>
-                  <w:proofErr w:type="gramEnd"/>
                 </w:p>
                 <w:p>
                   <w:pPr>
@@ -1757,31 +1723,577 @@
         <w:rPr>
           <w:rFonts w:eastAsia="Times New Roman"/>
         </w:rPr>
+        <w:t xml:space="preserve"> Important methods in </w:t>
+      </w:r>
+      <w:proofErr w:type="spellStart"/>
+      <w:r>
+        <w:rPr>
+          <w:rFonts w:eastAsia="Times New Roman"/>
+        </w:rPr>
+        <w:t>CSVReader_Folder</w:t>
+      </w:r>
+      <w:proofErr w:type="spellEnd"/>
+      <w:r>
+        <w:rPr>
+          <w:rFonts w:eastAsia="Times New Roman"/>
+        </w:rPr>
+        <w:t xml:space="preserve"> class</w:t>
+      </w:r>
+    </w:p>
+    <w:p>
+      <w:pPr>
+        <w:jc w:val="left"/>
+        <w:rPr>
+          <w:rFonts w:eastAsia="Times New Roman"/>
+        </w:rPr>
+      </w:pPr>
+      <w:r>
+        <w:rPr>
+          <w:rFonts w:eastAsia="Times New Roman"/>
+        </w:rPr>
+        <w:br/>
+      </w:r>
+    </w:p>
+    <w:p>
+      <w:pPr>
+        <w:jc w:val="left"/>
+        <w:rPr>
+          <w:rFonts w:eastAsia="Times New Roman"/>
+        </w:rPr>
+      </w:pPr>
+      <w:r>
+        <w:br/>
+      </w:r>
+      <w:r>
+        <w:br/>
+      </w:r>
+    </w:p>
+    <w:p>
+      <w:pPr>
+        <w:pStyle w:val="Heading1"/>
+      </w:pPr>
+      <w:r>
+        <w:t>Results</w:t>
+      </w:r>
+    </w:p>
+    <w:p/>
+    <w:p>
+      <w:pPr>
+        <w:pStyle w:val="BodyText"/>
+        <w:ind w:firstLine="0"/>
+      </w:pPr>
+      <w:r>
+        <w:t>False negative rate and false positive rates are important metrics used for judging how well a model can perform anomaly detection.</w:t>
+      </w:r>
+    </w:p>
+    <w:p>
+      <w:pPr>
+        <w:spacing w:after="150" w:line="232" w:lineRule="auto"/>
+        <w:ind w:left="-5" w:hanging="10"/>
+        <w:jc w:val="both"/>
+        <w:rPr>
+          <w:rFonts w:eastAsia="Times New Roman"/>
+          <w:b/>
+        </w:rPr>
+      </w:pPr>
+      <w:r>
+        <w:rPr>
+          <w:rFonts w:eastAsia="Times New Roman"/>
+          <w:b/>
+        </w:rPr>
+        <w:t>False Negative rate, or, FNR = FN / (FN + TP)</w:t>
+      </w:r>
+    </w:p>
+    <w:p>
+      <w:pPr>
+        <w:spacing w:after="150" w:line="232" w:lineRule="auto"/>
+        <w:jc w:val="both"/>
+        <w:rPr>
+          <w:rFonts w:eastAsia="Times New Roman"/>
+          <w:bCs/>
+        </w:rPr>
+      </w:pPr>
+      <w:r>
+        <w:rPr>
+          <w:rFonts w:eastAsia="Times New Roman"/>
+          <w:bCs/>
+        </w:rPr>
+        <w:t>False negative rate and false positive rates are important metrics used for judging how well a model can perform anomaly detection. where FN represents the number of false negatives, or true anomalies that are mistakenly classified as normal, and TP represents the number of true positives, or true anomalies that are correctly classified as anomalies.</w:t>
+      </w:r>
+    </w:p>
+    <w:p>
+      <w:pPr>
+        <w:spacing w:after="150" w:line="232" w:lineRule="auto"/>
+        <w:ind w:left="-5" w:hanging="10"/>
+        <w:jc w:val="both"/>
+        <w:rPr>
+          <w:rFonts w:eastAsia="Times New Roman"/>
+          <w:b/>
+        </w:rPr>
+      </w:pPr>
+      <w:r>
+        <w:rPr>
+          <w:rFonts w:eastAsia="Times New Roman"/>
+          <w:b/>
+        </w:rPr>
+        <w:t>False Positive rate, or, FPR = FP / (FP + TN)</w:t>
+      </w:r>
+    </w:p>
+    <w:p>
+      <w:pPr>
+        <w:spacing w:after="150" w:line="232" w:lineRule="auto"/>
+        <w:ind w:left="-5" w:hanging="10"/>
+        <w:jc w:val="both"/>
+        <w:rPr>
+          <w:rFonts w:eastAsia="Times New Roman"/>
+          <w:bCs/>
+        </w:rPr>
+      </w:pPr>
+      <w:r>
+        <w:rPr>
+          <w:rFonts w:eastAsia="Times New Roman"/>
+          <w:bCs/>
+        </w:rPr>
+        <w:t>where TN is the number of true negatives, or the number of normal observations that are correctly classified as normal, and FP is the number of false positives, or the number of normal observations that are mistakenly identified as anomalies.</w:t>
+      </w:r>
+    </w:p>
+    <w:p>
+      <w:pPr>
+        <w:spacing w:after="150" w:line="232" w:lineRule="auto"/>
+        <w:ind w:left="-5" w:hanging="10"/>
+        <w:jc w:val="both"/>
+        <w:rPr>
+          <w:rFonts w:eastAsia="Times New Roman"/>
+          <w:bCs/>
+        </w:rPr>
+      </w:pPr>
+    </w:p>
+    <w:p>
+      <w:pPr>
+        <w:spacing w:after="150" w:line="232" w:lineRule="auto"/>
+        <w:ind w:left="-5" w:hanging="10"/>
+        <w:jc w:val="both"/>
+        <w:rPr>
+          <w:rFonts w:eastAsia="Times New Roman"/>
+        </w:rPr>
+      </w:pPr>
+      <w:r>
+        <w:rPr>
+          <w:rFonts w:eastAsia="Times New Roman"/>
+        </w:rPr>
+        <w:t xml:space="preserve">Let us discuss the output of this experiment. For a brief analysis, we are going to discuss a part of our output </w:t>
+      </w:r>
+      <w:r>
+        <w:rPr>
+          <w:rFonts w:eastAsia="Times New Roman"/>
+        </w:rPr>
+        <w:t>t</w:t>
+      </w:r>
+      <w:r>
+        <w:rPr>
+          <w:rFonts w:eastAsia="Times New Roman"/>
+        </w:rPr>
+        <w:t>ext. If the sequence passed to our trained HTM engine is [</w:t>
+      </w:r>
+      <w:r>
+        <w:rPr>
+          <w:rFonts w:eastAsia="Times New Roman"/>
+        </w:rPr>
+        <w:t>54, 55, 48, 52, 47, 16, 50, 49, 45</w:t>
+      </w:r>
+      <w:r>
+        <w:rPr>
+          <w:rFonts w:eastAsia="Times New Roman"/>
+        </w:rPr>
+        <w:t>], we get the following output with respective accuracies.</w:t>
+      </w:r>
+    </w:p>
+    <w:p>
+      <w:pPr>
+        <w:spacing w:after="150" w:line="232" w:lineRule="auto"/>
+        <w:ind w:left="-5" w:hanging="10"/>
+        <w:jc w:val="both"/>
+        <w:rPr>
+          <w:rFonts w:eastAsia="Times New Roman"/>
+        </w:rPr>
+      </w:pPr>
+    </w:p>
+    <w:p>
+      <w:pPr>
+        <w:spacing w:after="150" w:line="232" w:lineRule="auto"/>
+        <w:ind w:left="-5" w:hanging="10"/>
+        <w:jc w:val="both"/>
+        <w:rPr>
+          <w:rFonts w:eastAsia="Times New Roman"/>
+        </w:rPr>
+      </w:pPr>
+      <w:r>
+        <w:rPr>
+          <w:rFonts w:eastAsia="Times New Roman"/>
+        </w:rPr>
+        <w:t>Start of the raw output:</w:t>
+      </w:r>
+      <w:r>
+        <w:rPr>
+          <w:rFonts w:eastAsia="Times New Roman"/>
+        </w:rPr>
         <w:t xml:space="preserve"> </w:t>
       </w:r>
-      <w:r>
-        <w:rPr>
-          <w:rFonts w:eastAsia="Times New Roman"/>
-        </w:rPr>
-        <w:t xml:space="preserve">Important methods in </w:t>
+    </w:p>
+    <w:p>
+      <w:pPr>
+        <w:spacing w:after="150" w:line="232" w:lineRule="auto"/>
+        <w:ind w:left="-5" w:hanging="10"/>
+        <w:jc w:val="left"/>
+        <w:rPr>
+          <w:rFonts w:eastAsia="Times New Roman"/>
+        </w:rPr>
+      </w:pPr>
+      <w:r>
+        <w:rPr>
+          <w:rFonts w:eastAsia="Times New Roman"/>
+        </w:rPr>
+        <w:t>Testing the sequence for anomaly detection: 54, 55, 48, 52, 47, 16, 50, 49, 45.</w:t>
+      </w:r>
+    </w:p>
+    <w:p>
+      <w:pPr>
+        <w:spacing w:after="150" w:line="232" w:lineRule="auto"/>
+        <w:ind w:left="-5" w:hanging="10"/>
+        <w:jc w:val="left"/>
+        <w:rPr>
+          <w:rFonts w:eastAsia="Times New Roman"/>
+        </w:rPr>
+      </w:pPr>
+      <w:r>
+        <w:rPr>
+          <w:rFonts w:eastAsia="Times New Roman"/>
+        </w:rPr>
+        <w:t>First element in the testing sequence from input list: 54</w:t>
+      </w:r>
+    </w:p>
+    <w:p>
+      <w:pPr>
+        <w:spacing w:after="150" w:line="232" w:lineRule="auto"/>
+        <w:ind w:left="-5" w:hanging="10"/>
+        <w:jc w:val="left"/>
+        <w:rPr>
+          <w:rFonts w:eastAsia="Times New Roman"/>
+        </w:rPr>
+      </w:pPr>
+      <w:r>
+        <w:rPr>
+          <w:rFonts w:eastAsia="Times New Roman"/>
+        </w:rPr>
+        <w:t>No anomaly detected in the first element. HTM Engine found similarity to be:62,79%. Starting check from beginning of the list.</w:t>
+      </w:r>
+    </w:p>
+    <w:p>
+      <w:pPr>
+        <w:spacing w:after="150" w:line="232" w:lineRule="auto"/>
+        <w:ind w:left="-5" w:hanging="10"/>
+        <w:jc w:val="left"/>
+        <w:rPr>
+          <w:rFonts w:eastAsia="Times New Roman"/>
+        </w:rPr>
+      </w:pPr>
+      <w:r>
+        <w:rPr>
+          <w:rFonts w:eastAsia="Times New Roman"/>
+        </w:rPr>
+        <w:t>Current element in the testing sequence from input list: 54</w:t>
+      </w:r>
+    </w:p>
+    <w:p>
+      <w:pPr>
+        <w:spacing w:after="150" w:line="232" w:lineRule="auto"/>
+        <w:ind w:left="-5" w:hanging="10"/>
+        <w:jc w:val="left"/>
+        <w:rPr>
+          <w:rFonts w:eastAsia="Times New Roman"/>
+        </w:rPr>
+      </w:pPr>
+      <w:r>
+        <w:rPr>
+          <w:rFonts w:eastAsia="Times New Roman"/>
+        </w:rPr>
+        <w:t>Anomaly not detected in the next element!! HTM Engine found similarity to be: 42,86%.</w:t>
+      </w:r>
+    </w:p>
+    <w:p>
+      <w:pPr>
+        <w:spacing w:after="150" w:line="232" w:lineRule="auto"/>
+        <w:ind w:left="-5" w:hanging="10"/>
+        <w:jc w:val="left"/>
+        <w:rPr>
+          <w:rFonts w:eastAsia="Times New Roman"/>
+        </w:rPr>
+      </w:pPr>
+      <w:r>
+        <w:rPr>
+          <w:rFonts w:eastAsia="Times New Roman"/>
+        </w:rPr>
+        <w:t>Current element in the testing sequence from input list: 55</w:t>
+      </w:r>
+    </w:p>
+    <w:p>
+      <w:pPr>
+        <w:spacing w:after="150" w:line="232" w:lineRule="auto"/>
+        <w:ind w:left="-5" w:hanging="10"/>
+        <w:jc w:val="left"/>
+        <w:rPr>
+          <w:rFonts w:eastAsia="Times New Roman"/>
+        </w:rPr>
+      </w:pPr>
+      <w:r>
+        <w:rPr>
+          <w:rFonts w:eastAsia="Times New Roman"/>
+        </w:rPr>
+        <w:t>Anomaly not detected in the next element!! HTM Engine found similarity to be: 92,59%.</w:t>
+      </w:r>
+    </w:p>
+    <w:p>
+      <w:pPr>
+        <w:spacing w:after="150" w:line="232" w:lineRule="auto"/>
+        <w:ind w:left="-5" w:hanging="10"/>
+        <w:jc w:val="left"/>
+        <w:rPr>
+          <w:rFonts w:eastAsia="Times New Roman"/>
+        </w:rPr>
+      </w:pPr>
+      <w:r>
+        <w:rPr>
+          <w:rFonts w:eastAsia="Times New Roman"/>
+        </w:rPr>
+        <w:t>Current element in the testing sequence from input list: 48</w:t>
+      </w:r>
+    </w:p>
+    <w:p>
+      <w:pPr>
+        <w:spacing w:after="150" w:line="232" w:lineRule="auto"/>
+        <w:ind w:left="-5" w:hanging="10"/>
+        <w:jc w:val="left"/>
+        <w:rPr>
+          <w:rFonts w:eastAsia="Times New Roman"/>
+        </w:rPr>
+      </w:pPr>
+      <w:r>
+        <w:rPr>
+          <w:rFonts w:eastAsia="Times New Roman"/>
+        </w:rPr>
+        <w:t>Anomaly not detected in the next element!! HTM Engine found similarity to be: 100%.</w:t>
+      </w:r>
+    </w:p>
+    <w:p>
+      <w:pPr>
+        <w:spacing w:after="150" w:line="232" w:lineRule="auto"/>
+        <w:ind w:left="-5" w:hanging="10"/>
+        <w:jc w:val="left"/>
+        <w:rPr>
+          <w:rFonts w:eastAsia="Times New Roman"/>
+        </w:rPr>
+      </w:pPr>
+      <w:r>
+        <w:rPr>
+          <w:rFonts w:eastAsia="Times New Roman"/>
+        </w:rPr>
+        <w:t>Current element in the testing sequence from input list: 52</w:t>
+      </w:r>
+    </w:p>
+    <w:p>
+      <w:pPr>
+        <w:spacing w:after="150" w:line="232" w:lineRule="auto"/>
+        <w:ind w:left="-5" w:hanging="10"/>
+        <w:jc w:val="left"/>
+        <w:rPr>
+          <w:rFonts w:eastAsia="Times New Roman"/>
+        </w:rPr>
+      </w:pPr>
+      <w:r>
+        <w:rPr>
+          <w:rFonts w:eastAsia="Times New Roman"/>
+        </w:rPr>
+        <w:t>****Anomaly detected**** in the next element. HTM Engine predicted it to be 97 with similarity: 100%, but the actual value is 47.</w:t>
+      </w:r>
+    </w:p>
+    <w:p>
+      <w:pPr>
+        <w:spacing w:after="150" w:line="232" w:lineRule="auto"/>
+        <w:ind w:left="-5" w:hanging="10"/>
+        <w:jc w:val="left"/>
+        <w:rPr>
+          <w:rFonts w:eastAsia="Times New Roman"/>
+        </w:rPr>
+      </w:pPr>
+      <w:r>
+        <w:rPr>
+          <w:rFonts w:eastAsia="Times New Roman"/>
+        </w:rPr>
+        <w:t>As anomaly was detected, so we are skipping to the next element in our testing sequence.</w:t>
+      </w:r>
+    </w:p>
+    <w:p>
+      <w:pPr>
+        <w:spacing w:after="150" w:line="232" w:lineRule="auto"/>
+        <w:ind w:left="-5" w:hanging="10"/>
+        <w:jc w:val="left"/>
+        <w:rPr>
+          <w:rFonts w:eastAsia="Times New Roman"/>
+        </w:rPr>
+      </w:pPr>
+      <w:r>
+        <w:rPr>
+          <w:rFonts w:eastAsia="Times New Roman"/>
+        </w:rPr>
+        <w:t>Current element in the testing sequence from input list: 16</w:t>
+      </w:r>
+    </w:p>
+    <w:p>
+      <w:pPr>
+        <w:spacing w:after="150" w:line="232" w:lineRule="auto"/>
+        <w:ind w:left="-5" w:hanging="10"/>
+        <w:jc w:val="left"/>
+        <w:rPr>
+          <w:rFonts w:eastAsia="Times New Roman"/>
+        </w:rPr>
+      </w:pPr>
+      <w:r>
+        <w:rPr>
+          <w:rFonts w:eastAsia="Times New Roman"/>
+        </w:rPr>
+        <w:t>Anomaly not detected in the next element!! HTM Engine found similarity to be: 100%.</w:t>
+      </w:r>
+    </w:p>
+    <w:p>
+      <w:pPr>
+        <w:spacing w:after="150" w:line="232" w:lineRule="auto"/>
+        <w:ind w:left="-5" w:hanging="10"/>
+        <w:jc w:val="left"/>
+        <w:rPr>
+          <w:rFonts w:eastAsia="Times New Roman"/>
+        </w:rPr>
+      </w:pPr>
+      <w:r>
+        <w:rPr>
+          <w:rFonts w:eastAsia="Times New Roman"/>
+        </w:rPr>
+        <w:t>Current element in the testing sequence from input list: 50</w:t>
+      </w:r>
+    </w:p>
+    <w:p>
+      <w:pPr>
+        <w:spacing w:after="150" w:line="232" w:lineRule="auto"/>
+        <w:ind w:left="-5" w:hanging="10"/>
+        <w:jc w:val="left"/>
+        <w:rPr>
+          <w:rFonts w:eastAsia="Times New Roman"/>
+        </w:rPr>
+      </w:pPr>
+      <w:r>
+        <w:rPr>
+          <w:rFonts w:eastAsia="Times New Roman"/>
+        </w:rPr>
+        <w:t>Nothing predicted from HTM Engine. Anomaly cannot be detected.</w:t>
+      </w:r>
+    </w:p>
+    <w:p>
+      <w:pPr>
+        <w:spacing w:after="150" w:line="232" w:lineRule="auto"/>
+        <w:ind w:left="-5" w:hanging="10"/>
+        <w:jc w:val="left"/>
+        <w:rPr>
+          <w:rFonts w:eastAsia="Times New Roman"/>
+        </w:rPr>
+      </w:pPr>
+      <w:r>
+        <w:rPr>
+          <w:rFonts w:eastAsia="Times New Roman"/>
+        </w:rPr>
+        <w:t>Current element in the testing sequence from input list: 49</w:t>
+      </w:r>
+    </w:p>
+    <w:p>
+      <w:pPr>
+        <w:spacing w:after="150" w:line="232" w:lineRule="auto"/>
+        <w:ind w:left="-5" w:hanging="10"/>
+        <w:jc w:val="left"/>
+        <w:rPr>
+          <w:rFonts w:eastAsia="Times New Roman"/>
+        </w:rPr>
+      </w:pPr>
+      <w:r>
+        <w:rPr>
+          <w:rFonts w:eastAsia="Times New Roman"/>
+        </w:rPr>
+        <w:t>****Anomaly detected**** in the next element. HTM Engine predicted it to be 75 with similarity: 55,81%, but the actual value is 45.</w:t>
+      </w:r>
+    </w:p>
+    <w:p>
+      <w:pPr>
+        <w:spacing w:after="150" w:line="232" w:lineRule="auto"/>
+        <w:ind w:left="-5" w:hanging="10"/>
+        <w:jc w:val="left"/>
+        <w:rPr>
+          <w:rFonts w:eastAsia="Times New Roman"/>
+        </w:rPr>
+      </w:pPr>
+      <w:r>
+        <w:rPr>
+          <w:rFonts w:eastAsia="Times New Roman"/>
+        </w:rPr>
+        <w:t>As anomaly was detected, so we are skipping to the next element in our testing sequence.</w:t>
+      </w:r>
+    </w:p>
+    <w:p>
+      <w:pPr>
+        <w:spacing w:after="150" w:line="232" w:lineRule="auto"/>
+        <w:ind w:left="-5" w:hanging="10"/>
+        <w:jc w:val="left"/>
+        <w:rPr>
+          <w:rFonts w:eastAsia="Times New Roman"/>
+        </w:rPr>
+      </w:pPr>
+    </w:p>
+    <w:p>
+      <w:pPr>
+        <w:spacing w:after="150" w:line="232" w:lineRule="auto"/>
+        <w:ind w:left="-5" w:hanging="10"/>
+        <w:jc w:val="left"/>
+        <w:rPr>
+          <w:rFonts w:eastAsia="Times New Roman"/>
+        </w:rPr>
+      </w:pPr>
+      <w:r>
+        <w:rPr>
+          <w:rFonts w:eastAsia="Times New Roman"/>
+          <w:lang w:val="x-none"/>
+        </w:rPr>
+        <w:t xml:space="preserve">After running our sample project, we </w:t>
       </w:r>
       <w:proofErr w:type="spellStart"/>
       <w:r>
         <w:rPr>
           <w:rFonts w:eastAsia="Times New Roman"/>
-        </w:rPr>
-        <w:t>CSVReader_Folder</w:t>
+          <w:lang w:val="x-none"/>
+        </w:rPr>
+        <w:t>analyzed</w:t>
       </w:r>
       <w:proofErr w:type="spellEnd"/>
       <w:r>
         <w:rPr>
           <w:rFonts w:eastAsia="Times New Roman"/>
-        </w:rPr>
-        <w:t xml:space="preserve"> class</w:t>
-      </w:r>
-    </w:p>
-    <w:p>
-      <w:pPr>
+          <w:lang w:val="x-none"/>
+        </w:rPr>
+        <w:t xml:space="preserve"> the output and got the following results: </w:t>
+      </w:r>
+    </w:p>
+    <w:p>
+      <w:pPr>
+        <w:numPr>
+          <w:ilvl w:val="0"/>
+          <w:numId w:val="26"/>
+        </w:numPr>
+        <w:spacing w:after="150" w:line="232" w:lineRule="auto"/>
         <w:jc w:val="left"/>
         <w:rPr>
           <w:rFonts w:eastAsia="Times New Roman"/>
@@ -1790,224 +2302,650 @@
       <w:r>
         <w:rPr>
           <w:rFonts w:eastAsia="Times New Roman"/>
-        </w:rPr>
-        <w:br/>
-      </w:r>
-    </w:p>
-    <w:p>
-      <w:pPr>
+          <w:lang w:val="x-none"/>
+        </w:rPr>
+        <w:t xml:space="preserve">Average FNR of the experiment: </w:t>
+      </w:r>
+      <w:r>
+        <w:rPr>
+          <w:rFonts w:eastAsia="Times New Roman"/>
+          <w:b/>
+          <w:bCs/>
+          <w:lang w:val="x-none"/>
+        </w:rPr>
+        <w:t>0</w:t>
+      </w:r>
+    </w:p>
+    <w:p>
+      <w:pPr>
+        <w:numPr>
+          <w:ilvl w:val="0"/>
+          <w:numId w:val="26"/>
+        </w:numPr>
+        <w:spacing w:after="150" w:line="232" w:lineRule="auto"/>
+        <w:jc w:val="left"/>
+        <w:rPr>
+          <w:rFonts w:eastAsia="Times New Roman"/>
+        </w:rPr>
+      </w:pPr>
+      <w:r>
+        <w:rPr>
+          <w:rFonts w:eastAsia="Times New Roman"/>
+          <w:lang w:val="x-none"/>
+        </w:rPr>
+        <w:t xml:space="preserve">Average FPR of the experiment: </w:t>
+      </w:r>
+      <w:r>
+        <w:rPr>
+          <w:rFonts w:eastAsia="Times New Roman"/>
+          <w:b/>
+          <w:bCs/>
+          <w:lang w:val="x-none"/>
+        </w:rPr>
+        <w:t>0</w:t>
+      </w:r>
+    </w:p>
+    <w:p>
+      <w:pPr>
+        <w:spacing w:after="150" w:line="232" w:lineRule="auto"/>
+        <w:jc w:val="left"/>
+        <w:rPr>
+          <w:rFonts w:eastAsia="Times New Roman"/>
+          <w:b/>
+          <w:bCs/>
+          <w:lang w:val="x-none"/>
+        </w:rPr>
+      </w:pPr>
+    </w:p>
+    <w:p>
+      <w:pPr>
+        <w:spacing w:after="150" w:line="232" w:lineRule="auto"/>
+        <w:jc w:val="left"/>
+        <w:rPr>
+          <w:rFonts w:eastAsia="Times New Roman"/>
+        </w:rPr>
+      </w:pPr>
+      <w:r>
+        <w:rPr>
+          <w:rFonts w:eastAsia="Times New Roman"/>
+        </w:rPr>
+        <w:lastRenderedPageBreak/>
+        <w:pict w14:anchorId="52C23E2C">
+          <v:shape id="_x0000_i1027" type="#_x0000_t75" style="width:234.75pt;height:140.95pt">
+            <v:imagedata r:id="rId11" o:title="anomalies per sequence"/>
+          </v:shape>
+        </w:pict>
+      </w:r>
+    </w:p>
+    <w:p>
+      <w:pPr>
+        <w:rPr>
+          <w:rFonts w:eastAsia="Times New Roman"/>
+          <w:bCs/>
+          <w:sz w:val="18"/>
+        </w:rPr>
+      </w:pPr>
+      <w:r>
+        <w:rPr>
+          <w:bCs/>
+        </w:rPr>
+        <w:t xml:space="preserve">Figure </w:t>
+      </w:r>
+      <w:r>
+        <w:rPr>
+          <w:bCs/>
+        </w:rPr>
+        <w:t>2</w:t>
+      </w:r>
+      <w:r>
+        <w:rPr>
+          <w:bCs/>
+        </w:rPr>
+        <w:t xml:space="preserve">: </w:t>
+      </w:r>
+      <w:r>
+        <w:rPr>
+          <w:bCs/>
+        </w:rPr>
+        <w:t>Anomalies per sequence</w:t>
+      </w:r>
+    </w:p>
+    <w:p>
+      <w:pPr>
+        <w:spacing w:after="150" w:line="232" w:lineRule="auto"/>
         <w:jc w:val="both"/>
-      </w:pPr>
-      <w:r>
-        <w:br/>
-      </w:r>
-      <w:r>
-        <w:br/>
-      </w:r>
-      <w:r>
-        <w:br/>
-      </w:r>
-      <w:r>
-        <w:br/>
-      </w:r>
-      <w:r>
-        <w:br/>
-      </w:r>
-      <w:r>
-        <w:br/>
-      </w:r>
-      <w:r>
-        <w:br/>
-      </w:r>
-      <w:r>
-        <w:br/>
-      </w:r>
-      <w:r>
-        <w:br/>
-      </w:r>
-      <w:r>
-        <w:br/>
-      </w:r>
-      <w:r>
-        <w:br/>
-      </w:r>
-      <w:r>
-        <w:br/>
-      </w:r>
+        <w:rPr>
+          <w:rFonts w:eastAsia="Times New Roman"/>
+        </w:rPr>
+      </w:pPr>
+    </w:p>
+    <w:p>
+      <w:pPr>
+        <w:jc w:val="both"/>
+        <w:rPr>
+          <w:rFonts w:eastAsia="Times New Roman"/>
+          <w:bCs/>
+        </w:rPr>
+      </w:pPr>
+      <w:r>
+        <w:rPr>
+          <w:rFonts w:eastAsia="Times New Roman"/>
+          <w:bCs/>
+        </w:rPr>
+        <w:t>It visualizes the number of anomalies detected in different sequences of numerical data. The x-axis represents the number of anomalies, while the y-axis lists different sequences of numerical values.</w:t>
+      </w:r>
+      <w:r>
+        <w:rPr>
+          <w:rFonts w:eastAsia="Times New Roman"/>
+          <w:bCs/>
+        </w:rPr>
+        <w:t xml:space="preserve"> </w:t>
+      </w:r>
+      <w:r>
+        <w:rPr>
+          <w:rFonts w:eastAsia="Times New Roman"/>
+          <w:bCs/>
+        </w:rPr>
+        <w:t>The number of anomalies varies across different sequences, with some sequences showing higher anomaly counts than others.</w:t>
+      </w:r>
+      <w:r>
+        <w:rPr>
+          <w:rFonts w:eastAsia="Times New Roman"/>
+          <w:bCs/>
+        </w:rPr>
+        <w:t xml:space="preserve"> </w:t>
+      </w:r>
+      <w:r>
+        <w:rPr>
+          <w:rFonts w:eastAsia="Times New Roman"/>
+          <w:bCs/>
+        </w:rPr>
+        <w:t>Each sequence consists of five numerical values, suggesting that the dataset comprises multiple five-element sequences where anomaly detection was performed.</w:t>
+      </w:r>
+      <w:r>
+        <w:rPr>
+          <w:rFonts w:eastAsia="Times New Roman"/>
+          <w:bCs/>
+        </w:rPr>
+        <w:t xml:space="preserve"> </w:t>
+      </w:r>
+      <w:r>
+        <w:rPr>
+          <w:rFonts w:eastAsia="Times New Roman"/>
+          <w:bCs/>
+        </w:rPr>
+        <w:t>The horizontal alignment of the bars provides a clear comparison between sequences, showing which sequences contain more anomalies. The variation in anomaly counts suggests heterogeneous patterns within the sequences. Some sequences show higher anomaly counts, which may indicate recurring systematic errors, outliers, or deviations in data behavior. The sequences with fewer anomalies might represent normal patterns or stable trends in the dataset.</w:t>
+      </w:r>
+    </w:p>
+    <w:p>
+      <w:pPr>
+        <w:spacing w:after="150" w:line="232" w:lineRule="auto"/>
+        <w:ind w:left="-5" w:hanging="10"/>
+        <w:jc w:val="left"/>
+        <w:rPr>
+          <w:rFonts w:eastAsia="Times New Roman"/>
+          <w:bCs/>
+        </w:rPr>
+      </w:pPr>
+    </w:p>
+    <w:p>
+      <w:pPr>
+        <w:spacing w:after="150" w:line="232" w:lineRule="auto"/>
+        <w:ind w:left="-5" w:hanging="10"/>
+        <w:jc w:val="left"/>
+        <w:rPr>
+          <w:rFonts w:eastAsia="Times New Roman"/>
+          <w:bCs/>
+        </w:rPr>
+      </w:pPr>
+      <w:r>
+        <w:rPr>
+          <w:rFonts w:eastAsia="Times New Roman"/>
+          <w:bCs/>
+        </w:rPr>
+        <w:pict w14:anchorId="5EFBF233">
+          <v:shape id="_x0000_i1028" type="#_x0000_t75" style="width:234.75pt;height:117.4pt">
+            <v:imagedata r:id="rId12" o:title="actual vs predicted values with anomalies"/>
+          </v:shape>
+        </w:pict>
+      </w:r>
+    </w:p>
+    <w:p>
+      <w:pPr>
+        <w:spacing w:after="150" w:line="232" w:lineRule="auto"/>
+        <w:ind w:left="-5" w:hanging="10"/>
+        <w:jc w:val="left"/>
+        <w:rPr>
+          <w:rFonts w:eastAsia="Times New Roman"/>
+          <w:bCs/>
+        </w:rPr>
+      </w:pPr>
+    </w:p>
+    <w:p>
+      <w:pPr>
+        <w:rPr>
+          <w:bCs/>
+        </w:rPr>
+      </w:pPr>
+      <w:r>
+        <w:rPr>
+          <w:bCs/>
+        </w:rPr>
+        <w:t xml:space="preserve">Figure </w:t>
+      </w:r>
+      <w:r>
+        <w:rPr>
+          <w:bCs/>
+        </w:rPr>
+        <w:t>3</w:t>
+      </w:r>
+      <w:r>
+        <w:rPr>
+          <w:bCs/>
+        </w:rPr>
+        <w:t>: A</w:t>
+      </w:r>
+      <w:r>
+        <w:rPr>
+          <w:bCs/>
+        </w:rPr>
+        <w:t>ctual vs. predicted values with anomalies</w:t>
+      </w:r>
+    </w:p>
+    <w:p>
+      <w:pPr>
+        <w:jc w:val="both"/>
+        <w:rPr>
+          <w:bCs/>
+        </w:rPr>
+      </w:pPr>
+    </w:p>
+    <w:p>
+      <w:pPr>
+        <w:jc w:val="both"/>
+        <w:rPr>
+          <w:rFonts w:eastAsia="Times New Roman"/>
+          <w:bCs/>
+        </w:rPr>
+      </w:pPr>
+      <w:r>
+        <w:rPr>
+          <w:rFonts w:eastAsia="Times New Roman"/>
+          <w:bCs/>
+        </w:rPr>
+        <w:t>It is a time-series comparison plot showing the relationship between actual values, predicted values, and detected anomalies over a sequence of indexed data points. The actual values, represented by a black solid line, show fluctuations over time, while the predicted values, depicted as a blue dashed line, indicate the expected trend. Significant deviations between these two lines are marked as anomalies with red dots, suggesting instances where the actual values diverge notably from predictions. These anomalies may result from unexpected real-world events, sensor malfunctions, or model inaccuracies. The pattern of detected anomalies suggests</w:t>
+      </w:r>
+      <w:r>
+        <w:rPr>
+          <w:rFonts w:eastAsia="Times New Roman"/>
+          <w:bCs/>
+        </w:rPr>
+        <w:t xml:space="preserve"> </w:t>
+      </w:r>
+      <w:r>
+        <w:rPr>
+          <w:rFonts w:eastAsia="Times New Roman"/>
+          <w:bCs/>
+        </w:rPr>
+        <w:t>that the predictive model struggles to capture sudden spikes or drops, indicating potential limitations in forecasting accuracy.</w:t>
+      </w:r>
+    </w:p>
+    <w:p>
+      <w:pPr>
+        <w:jc w:val="both"/>
+        <w:rPr>
+          <w:rFonts w:eastAsia="Times New Roman"/>
+          <w:bCs/>
+        </w:rPr>
+      </w:pPr>
+    </w:p>
+    <w:p>
+      <w:pPr>
+        <w:jc w:val="both"/>
+        <w:rPr>
+          <w:rFonts w:eastAsia="Times New Roman"/>
+          <w:bCs/>
+        </w:rPr>
+      </w:pPr>
+      <w:r>
+        <w:rPr>
+          <w:rFonts w:eastAsia="Times New Roman"/>
+          <w:bCs/>
+        </w:rPr>
+        <w:pict w14:anchorId="02B81DA0">
+          <v:shape id="_x0000_i1035" type="#_x0000_t75" style="width:234.75pt;height:140.95pt">
+            <v:imagedata r:id="rId13" o:title="prediction error distribution"/>
+          </v:shape>
+        </w:pict>
+      </w:r>
+    </w:p>
+    <w:p>
+      <w:pPr>
+        <w:rPr>
+          <w:bCs/>
+        </w:rPr>
+      </w:pPr>
+    </w:p>
+    <w:p>
+      <w:pPr>
+        <w:rPr>
+          <w:bCs/>
+        </w:rPr>
+      </w:pPr>
+      <w:r>
+        <w:rPr>
+          <w:bCs/>
+        </w:rPr>
+        <w:t xml:space="preserve">Figure </w:t>
+      </w:r>
+      <w:r>
+        <w:rPr>
+          <w:bCs/>
+        </w:rPr>
+        <w:t>4</w:t>
+      </w:r>
+      <w:r>
+        <w:rPr>
+          <w:bCs/>
+        </w:rPr>
+        <w:t xml:space="preserve">: </w:t>
+      </w:r>
+      <w:r>
+        <w:rPr>
+          <w:bCs/>
+        </w:rPr>
+        <w:t>Prediction error distribution(Histogram + KDE)</w:t>
+      </w:r>
+    </w:p>
+    <w:p>
+      <w:pPr>
+        <w:jc w:val="left"/>
+        <w:rPr>
+          <w:bCs/>
+        </w:rPr>
+      </w:pPr>
+    </w:p>
+    <w:p>
+      <w:pPr>
+        <w:jc w:val="both"/>
+        <w:rPr>
+          <w:rFonts w:eastAsia="Times New Roman"/>
+          <w:bCs/>
+        </w:rPr>
+      </w:pPr>
+      <w:r>
+        <w:rPr>
+          <w:rFonts w:eastAsia="Times New Roman"/>
+          <w:bCs/>
+        </w:rPr>
+        <w:t>It represents the distribution of prediction errors using a histogram overlaid with a Kernel Density Estimate (KDE) curve, providing insight into the error distribution pattern. The x-axis denotes the prediction error, while the y-axis represents its frequency. The histogram bars, shaded in light orange, show the count of occurrences for different error ranges, while the KDE curve smooths the distribution to reveal underlying trends. The presence of multiple peaks and a higher frequency of large errors suggests that the model exhibits varying degrees of inaccuracies, with some instances experiencing significantly large prediction errors. This skewed distribution may indicate the presence of systematic biases, model inefficiencies, or data inconsistencies, which should be further investigated to enhance predictive accuracy.</w:t>
+      </w:r>
+    </w:p>
+    <w:p>
+      <w:pPr>
+        <w:jc w:val="both"/>
+        <w:rPr>
+          <w:rFonts w:eastAsia="Times New Roman"/>
+          <w:bCs/>
+        </w:rPr>
+      </w:pPr>
+    </w:p>
+    <w:p>
+      <w:pPr>
+        <w:jc w:val="both"/>
+        <w:rPr>
+          <w:rFonts w:eastAsia="Times New Roman"/>
+          <w:bCs/>
+        </w:rPr>
+      </w:pPr>
+    </w:p>
+    <w:p>
+      <w:pPr>
+        <w:jc w:val="both"/>
+        <w:rPr>
+          <w:rFonts w:eastAsia="Times New Roman"/>
+          <w:bCs/>
+        </w:rPr>
+      </w:pPr>
+      <w:r>
+        <w:rPr>
+          <w:rFonts w:eastAsia="Times New Roman"/>
+          <w:bCs/>
+        </w:rPr>
+        <w:pict w14:anchorId="0359D7FB">
+          <v:shape id="_x0000_i1044" type="#_x0000_t75" style="width:234.75pt;height:140.95pt">
+            <v:imagedata r:id="rId14" o:title="prediction error vs actual values"/>
+          </v:shape>
+        </w:pict>
+      </w:r>
+    </w:p>
+    <w:p>
+      <w:pPr>
+        <w:jc w:val="both"/>
+        <w:rPr>
+          <w:rFonts w:eastAsia="Times New Roman"/>
+          <w:bCs/>
+        </w:rPr>
+      </w:pPr>
+    </w:p>
+    <w:p>
+      <w:pPr>
+        <w:jc w:val="both"/>
+        <w:rPr>
+          <w:rFonts w:eastAsia="Times New Roman"/>
+          <w:bCs/>
+        </w:rPr>
+      </w:pPr>
+    </w:p>
+    <w:p>
+      <w:pPr>
+        <w:rPr>
+          <w:bCs/>
+        </w:rPr>
+      </w:pPr>
+      <w:r>
+        <w:rPr>
+          <w:bCs/>
+        </w:rPr>
+        <w:t xml:space="preserve">Figure </w:t>
+      </w:r>
+      <w:r>
+        <w:rPr>
+          <w:bCs/>
+        </w:rPr>
+        <w:t>5</w:t>
+      </w:r>
+      <w:r>
+        <w:rPr>
+          <w:bCs/>
+        </w:rPr>
+        <w:t xml:space="preserve">: </w:t>
+      </w:r>
+      <w:r>
+        <w:rPr>
+          <w:bCs/>
+        </w:rPr>
+        <w:t>Prediction error vs. actual value</w:t>
+      </w:r>
+    </w:p>
+    <w:p>
+      <w:pPr>
+        <w:jc w:val="left"/>
+        <w:rPr>
+          <w:bCs/>
+        </w:rPr>
+      </w:pPr>
+    </w:p>
+    <w:p>
+      <w:pPr>
+        <w:jc w:val="both"/>
+        <w:rPr>
+          <w:bCs/>
+        </w:rPr>
+      </w:pPr>
+      <w:r>
+        <w:rPr>
+          <w:bCs/>
+        </w:rPr>
+        <w:t xml:space="preserve">It </w:t>
+      </w:r>
+      <w:r>
+        <w:rPr>
+          <w:bCs/>
+        </w:rPr>
+        <w:t xml:space="preserve">represents the relationship between prediction error and actual values in a predictive model. The x-axis denotes the actual values, while the y-axis indicates the prediction error. Green dots represent the individual prediction errors, showing how far off the model’s predictions are from actual values. A blue dashed regression line with a shaded confidence interval suggests a positive correlation, meaning that as actual values increase, prediction errors </w:t>
+      </w:r>
+      <w:r>
+        <w:rPr>
+          <w:bCs/>
+        </w:rPr>
+        <w:lastRenderedPageBreak/>
+        <w:t>tend to increase as well. The red dashed line at y = 0 represents an ideal scenario where prediction errors are zero. The dispersion of green points above the red line suggests the model consistently overestimates actual values. The increasing trend in errors highlights potential bias or inaccuracy in the model, which may require further optimization to improve predictive performance.</w:t>
+      </w:r>
+    </w:p>
+    <w:p>
+      <w:pPr>
+        <w:jc w:val="both"/>
+        <w:rPr>
+          <w:bCs/>
+        </w:rPr>
+      </w:pPr>
+    </w:p>
+    <w:p>
+      <w:pPr>
+        <w:jc w:val="both"/>
+        <w:rPr>
+          <w:bCs/>
+        </w:rPr>
+      </w:pPr>
+      <w:r>
+        <w:rPr>
+          <w:bCs/>
+        </w:rPr>
+        <w:pict w14:anchorId="3CBFEAB0">
+          <v:shape id="_x0000_i1045" type="#_x0000_t75" style="width:234.75pt;height:176.05pt">
+            <v:imagedata r:id="rId15" o:title="similarity score distribution"/>
+          </v:shape>
+        </w:pict>
+      </w:r>
+    </w:p>
+    <w:p>
+      <w:pPr>
+        <w:spacing w:after="150" w:line="232" w:lineRule="auto"/>
+        <w:jc w:val="both"/>
+        <w:rPr>
+          <w:rFonts w:eastAsia="Times New Roman"/>
+          <w:bCs/>
+        </w:rPr>
+      </w:pPr>
+    </w:p>
+    <w:p>
+      <w:pPr>
+        <w:rPr>
+          <w:bCs/>
+        </w:rPr>
+      </w:pPr>
+      <w:r>
+        <w:rPr>
+          <w:bCs/>
+        </w:rPr>
+        <w:t xml:space="preserve">Figure </w:t>
+      </w:r>
+      <w:r>
+        <w:rPr>
+          <w:bCs/>
+        </w:rPr>
+        <w:t>6</w:t>
+      </w:r>
+      <w:r>
+        <w:rPr>
+          <w:bCs/>
+        </w:rPr>
+        <w:t xml:space="preserve">: </w:t>
+      </w:r>
+      <w:r>
+        <w:rPr>
+          <w:bCs/>
+        </w:rPr>
+        <w:t>Similarity score distribution</w:t>
+      </w:r>
+    </w:p>
+    <w:p>
+      <w:pPr>
+        <w:jc w:val="left"/>
+        <w:rPr>
+          <w:bCs/>
+        </w:rPr>
+      </w:pPr>
+    </w:p>
+    <w:p>
+      <w:pPr>
+        <w:jc w:val="both"/>
+        <w:rPr>
+          <w:bCs/>
+        </w:rPr>
+      </w:pPr>
+    </w:p>
+    <w:p>
+      <w:pPr>
+        <w:jc w:val="both"/>
+        <w:rPr>
+          <w:bCs/>
+        </w:rPr>
+      </w:pPr>
+      <w:r>
+        <w:rPr>
+          <w:bCs/>
+        </w:rPr>
+        <w:t>It illustrates the distribution of similarity scores in percentage, with the x-axis representing similarity scores and the y-axis showing the count of occurrences. The histogram, colored in purple, indicates that most of the similarity scores are concentrated near 100%, suggesting a high frequency of near-identical matches. A few lower similarity scores are scattered across the lower percentage ranges, but they appear less frequently. The smoothed density line overlaid on the histogram suggests a rising trend towards higher similarity scores. This pattern implies that a majority of the compared data points exhibit strong similarity, while only a small portion shows low similarity. Such a distribution could indicate that the dataset contains a significant number of highly similar or duplicate entries.</w:t>
+      </w:r>
+    </w:p>
+    <w:p>
+      <w:pPr>
+        <w:spacing w:after="150" w:line="232" w:lineRule="auto"/>
+        <w:jc w:val="both"/>
+        <w:rPr>
+          <w:rFonts w:eastAsia="Times New Roman"/>
+          <w:bCs/>
+        </w:rPr>
+      </w:pPr>
     </w:p>
     <w:p>
       <w:pPr>
         <w:pStyle w:val="Heading1"/>
       </w:pPr>
       <w:r>
-        <w:t>Results</w:t>
-      </w:r>
+        <w:t>Discussion</w:t>
+      </w:r>
+    </w:p>
+    <w:p>
+      <w:pPr>
+        <w:jc w:val="left"/>
+      </w:pPr>
+    </w:p>
+    <w:p>
+      <w:pPr>
+        <w:jc w:val="left"/>
+      </w:pPr>
+    </w:p>
+    <w:p>
+      <w:pPr>
+        <w:spacing w:after="150" w:line="232" w:lineRule="auto"/>
+        <w:jc w:val="both"/>
+        <w:rPr>
+          <w:rFonts w:eastAsia="Times New Roman"/>
+          <w:bCs/>
+        </w:rPr>
+      </w:pPr>
     </w:p>
     <w:p>
       <w:pPr>
         <w:pStyle w:val="BodyText"/>
-        <w:jc w:val="left"/>
+        <w:ind w:firstLine="0"/>
         <w:rPr>
           <w:lang w:val="en-US"/>
         </w:rPr>
       </w:pPr>
-      <w:r>
-        <w:rPr>
-          <w:lang w:val="en-US"/>
-        </w:rPr>
-        <w:t>This Part of the text d</w:t>
-      </w:r>
-      <w:r>
-        <w:t>escribe</w:t>
-      </w:r>
-      <w:r>
-        <w:rPr>
-          <w:lang w:val="en-US"/>
-        </w:rPr>
-        <w:t>s</w:t>
-      </w:r>
-      <w:r>
-        <w:t xml:space="preserve"> results of your works</w:t>
-      </w:r>
-      <w:r>
-        <w:rPr>
-          <w:lang w:val="en-US"/>
-        </w:rPr>
-        <w:t>. There can only be</w:t>
-      </w:r>
-      <w:r>
-        <w:rPr>
-          <w:lang w:val="en-US"/>
-        </w:rPr>
-        <w:t xml:space="preserve"> mentioned</w:t>
-      </w:r>
-      <w:r>
-        <w:rPr>
-          <w:lang w:val="en-US"/>
-        </w:rPr>
-        <w:t xml:space="preserve"> references, MUST point back to Methods and Intro chapter. No more external references.</w:t>
-      </w:r>
-    </w:p>
-    <w:p>
-      <w:pPr>
-        <w:pStyle w:val="BodyText"/>
-        <w:jc w:val="left"/>
-        <w:rPr>
-          <w:lang w:val="en-US"/>
-        </w:rPr>
-      </w:pPr>
-      <w:r>
-        <w:rPr>
-          <w:lang w:val="en-US"/>
-        </w:rPr>
-        <w:t xml:space="preserve"> C</w:t>
-      </w:r>
-      <w:r>
-        <w:t>ode examples</w:t>
-      </w:r>
-      <w:r>
-        <w:rPr>
-          <w:lang w:val="en-US"/>
-        </w:rPr>
-        <w:t xml:space="preserve"> must be provided</w:t>
-      </w:r>
-      <w:r>
-        <w:t xml:space="preserve"> </w:t>
-      </w:r>
-      <w:r>
-        <w:rPr>
-          <w:lang w:val="en-US"/>
-        </w:rPr>
-        <w:t>to</w:t>
-      </w:r>
-      <w:r>
-        <w:t xml:space="preserve"> demonstrate how to use </w:t>
-      </w:r>
-      <w:r>
-        <w:rPr>
-          <w:lang w:val="en-US"/>
-        </w:rPr>
-        <w:t>the</w:t>
-      </w:r>
-      <w:r>
-        <w:t xml:space="preserve"> algorithm/module. Provide a reference to more unit tests, which show the same in more detail. Also provide all diagrams with comments and reference to unit tests, which generate diagrams</w:t>
-      </w:r>
-      <w:r>
-        <w:rPr>
-          <w:lang w:val="en-US"/>
-        </w:rPr>
-        <w:t>.</w:t>
-      </w:r>
-    </w:p>
-    <w:p>
-      <w:pPr>
-        <w:pStyle w:val="Heading1"/>
-      </w:pPr>
-      <w:r>
-        <w:t>Discussion</w:t>
-      </w:r>
-    </w:p>
-    <w:p>
-      <w:pPr>
-        <w:pStyle w:val="BodyText"/>
-        <w:rPr>
-          <w:lang w:val="en-US"/>
-        </w:rPr>
-      </w:pPr>
-      <w:r>
-        <w:rPr>
-          <w:lang w:val="en-US"/>
-        </w:rPr>
-        <w:t>The conclusion</w:t>
-      </w:r>
-      <w:r>
-        <w:rPr>
-          <w:lang w:val="en-US"/>
-        </w:rPr>
-        <w:t xml:space="preserve"> of your work</w:t>
-      </w:r>
-      <w:r>
-        <w:rPr>
-          <w:lang w:val="en-US"/>
-        </w:rPr>
-        <w:t xml:space="preserve"> should be precise and concise. How was the project, what </w:t>
-      </w:r>
-      <w:r>
-        <w:rPr>
-          <w:lang w:val="en-US"/>
-        </w:rPr>
-        <w:t>was</w:t>
-      </w:r>
-      <w:r>
-        <w:rPr>
-          <w:lang w:val="en-US"/>
-        </w:rPr>
-        <w:t xml:space="preserve"> done, what </w:t>
-      </w:r>
-      <w:r>
-        <w:rPr>
-          <w:lang w:val="en-US"/>
-        </w:rPr>
-        <w:t>was</w:t>
-      </w:r>
-      <w:r>
-        <w:rPr>
-          <w:lang w:val="en-US"/>
-        </w:rPr>
-        <w:t xml:space="preserve"> the result.</w:t>
-      </w:r>
-      <w:r>
-        <w:rPr>
-          <w:lang w:val="en-US"/>
-        </w:rPr>
-        <w:t xml:space="preserve"> </w:t>
-      </w:r>
-      <w:r>
-        <w:rPr>
-          <w:lang w:val="en-US"/>
-        </w:rPr>
-        <w:t>There can be discussion on further work and direction.</w:t>
-      </w:r>
     </w:p>
     <w:p>
       <w:pPr>
@@ -2198,13 +3136,21 @@
               <w:pStyle w:val="Bibliography"/>
               <w:rPr>
                 <w:noProof/>
+                <w:lang w:val="fr-FR"/>
               </w:rPr>
             </w:pPr>
             <w:r>
               <w:rPr>
                 <w:noProof/>
               </w:rPr>
-              <w:t>V. Lomonaco, "A machine learning guide to HTM (Hierarchical Temporal Memory)," 2019. [Online]. Available: https://www.numenta.com/blog/2019/10/24/machine-learning-guide-to-htm.</w:t>
+              <w:t xml:space="preserve">V. Lomonaco, "A machine learning guide to HTM (Hierarchical Temporal Memory)," 2019. </w:t>
+            </w:r>
+            <w:r>
+              <w:rPr>
+                <w:noProof/>
+                <w:lang w:val="fr-FR"/>
+              </w:rPr>
+              <w:t>[Online]. Available: https://www.numenta.com/blog/2019/10/24/machine-learning-guide-to-htm.</w:t>
             </w:r>
           </w:p>
         </w:tc>
@@ -2515,7 +3461,7 @@
                 <v:path o:extrusionok="f" gradientshapeok="t" o:connecttype="rect"/>
                 <o:lock v:ext="edit" aspectratio="t"/>
               </v:shapetype>
-              <v:shape id="Grafik 4" o:spid="_x0000_i1025" type="#_x0000_t75" style="width:96pt;height:49.5pt;visibility:visible">
+              <v:shape id="Grafik 4" o:spid="_x0000_i1025" type="#_x0000_t75" style="width:96.2pt;height:49.6pt;visibility:visible">
                 <v:imagedata r:id="rId1" o:title=""/>
               </v:shape>
             </w:pict>
@@ -3741,6 +4687,146 @@
     </w:lvl>
   </w:abstractNum>
   <w:abstractNum w:abstractNumId="19" w15:restartNumberingAfterBreak="0">
+    <w:nsid w:val="5DF96DBB"/>
+    <w:multiLevelType w:val="multilevel"/>
+    <w:tmpl w:val="E708C0DE"/>
+    <w:lvl w:ilvl="0">
+      <w:start w:val="1"/>
+      <w:numFmt w:val="bullet"/>
+      <w:lvlText w:val=""/>
+      <w:lvlJc w:val="left"/>
+      <w:pPr>
+        <w:tabs>
+          <w:tab w:val="num" w:pos="720"/>
+        </w:tabs>
+        <w:ind w:left="720" w:hanging="360"/>
+      </w:pPr>
+      <w:rPr>
+        <w:rFonts w:ascii="Symbol" w:hAnsi="Symbol" w:cs="Symbol" w:hint="default"/>
+      </w:rPr>
+    </w:lvl>
+    <w:lvl w:ilvl="1">
+      <w:start w:val="1"/>
+      <w:numFmt w:val="bullet"/>
+      <w:lvlText w:val="◦"/>
+      <w:lvlJc w:val="left"/>
+      <w:pPr>
+        <w:tabs>
+          <w:tab w:val="num" w:pos="1080"/>
+        </w:tabs>
+        <w:ind w:left="1080" w:hanging="360"/>
+      </w:pPr>
+      <w:rPr>
+        <w:rFonts w:ascii="OpenSymbol" w:hAnsi="OpenSymbol" w:cs="OpenSymbol" w:hint="default"/>
+      </w:rPr>
+    </w:lvl>
+    <w:lvl w:ilvl="2">
+      <w:start w:val="1"/>
+      <w:numFmt w:val="bullet"/>
+      <w:lvlText w:val="▪"/>
+      <w:lvlJc w:val="left"/>
+      <w:pPr>
+        <w:tabs>
+          <w:tab w:val="num" w:pos="1440"/>
+        </w:tabs>
+        <w:ind w:left="1440" w:hanging="360"/>
+      </w:pPr>
+      <w:rPr>
+        <w:rFonts w:ascii="OpenSymbol" w:hAnsi="OpenSymbol" w:cs="OpenSymbol" w:hint="default"/>
+      </w:rPr>
+    </w:lvl>
+    <w:lvl w:ilvl="3">
+      <w:start w:val="1"/>
+      <w:numFmt w:val="bullet"/>
+      <w:lvlText w:val=""/>
+      <w:lvlJc w:val="left"/>
+      <w:pPr>
+        <w:tabs>
+          <w:tab w:val="num" w:pos="1800"/>
+        </w:tabs>
+        <w:ind w:left="1800" w:hanging="360"/>
+      </w:pPr>
+      <w:rPr>
+        <w:rFonts w:ascii="Symbol" w:hAnsi="Symbol" w:cs="Symbol" w:hint="default"/>
+      </w:rPr>
+    </w:lvl>
+    <w:lvl w:ilvl="4">
+      <w:start w:val="1"/>
+      <w:numFmt w:val="bullet"/>
+      <w:lvlText w:val="◦"/>
+      <w:lvlJc w:val="left"/>
+      <w:pPr>
+        <w:tabs>
+          <w:tab w:val="num" w:pos="2160"/>
+        </w:tabs>
+        <w:ind w:left="2160" w:hanging="360"/>
+      </w:pPr>
+      <w:rPr>
+        <w:rFonts w:ascii="OpenSymbol" w:hAnsi="OpenSymbol" w:cs="OpenSymbol" w:hint="default"/>
+      </w:rPr>
+    </w:lvl>
+    <w:lvl w:ilvl="5">
+      <w:start w:val="1"/>
+      <w:numFmt w:val="bullet"/>
+      <w:lvlText w:val="▪"/>
+      <w:lvlJc w:val="left"/>
+      <w:pPr>
+        <w:tabs>
+          <w:tab w:val="num" w:pos="2520"/>
+        </w:tabs>
+        <w:ind w:left="2520" w:hanging="360"/>
+      </w:pPr>
+      <w:rPr>
+        <w:rFonts w:ascii="OpenSymbol" w:hAnsi="OpenSymbol" w:cs="OpenSymbol" w:hint="default"/>
+      </w:rPr>
+    </w:lvl>
+    <w:lvl w:ilvl="6">
+      <w:start w:val="1"/>
+      <w:numFmt w:val="bullet"/>
+      <w:lvlText w:val=""/>
+      <w:lvlJc w:val="left"/>
+      <w:pPr>
+        <w:tabs>
+          <w:tab w:val="num" w:pos="2880"/>
+        </w:tabs>
+        <w:ind w:left="2880" w:hanging="360"/>
+      </w:pPr>
+      <w:rPr>
+        <w:rFonts w:ascii="Symbol" w:hAnsi="Symbol" w:cs="Symbol" w:hint="default"/>
+      </w:rPr>
+    </w:lvl>
+    <w:lvl w:ilvl="7">
+      <w:start w:val="1"/>
+      <w:numFmt w:val="bullet"/>
+      <w:lvlText w:val="◦"/>
+      <w:lvlJc w:val="left"/>
+      <w:pPr>
+        <w:tabs>
+          <w:tab w:val="num" w:pos="3240"/>
+        </w:tabs>
+        <w:ind w:left="3240" w:hanging="360"/>
+      </w:pPr>
+      <w:rPr>
+        <w:rFonts w:ascii="OpenSymbol" w:hAnsi="OpenSymbol" w:cs="OpenSymbol" w:hint="default"/>
+      </w:rPr>
+    </w:lvl>
+    <w:lvl w:ilvl="8">
+      <w:start w:val="1"/>
+      <w:numFmt w:val="bullet"/>
+      <w:lvlText w:val="▪"/>
+      <w:lvlJc w:val="left"/>
+      <w:pPr>
+        <w:tabs>
+          <w:tab w:val="num" w:pos="3600"/>
+        </w:tabs>
+        <w:ind w:left="3600" w:hanging="360"/>
+      </w:pPr>
+      <w:rPr>
+        <w:rFonts w:ascii="OpenSymbol" w:hAnsi="OpenSymbol" w:cs="OpenSymbol" w:hint="default"/>
+      </w:rPr>
+    </w:lvl>
+  </w:abstractNum>
+  <w:abstractNum w:abstractNumId="20" w15:restartNumberingAfterBreak="0">
     <w:nsid w:val="6C402C58"/>
     <w:multiLevelType w:val="hybridMultilevel"/>
     <w:tmpl w:val="9A1CA078"/>
@@ -3885,7 +4971,7 @@
       </w:rPr>
     </w:lvl>
   </w:abstractNum>
-  <w:abstractNum w:abstractNumId="20" w15:restartNumberingAfterBreak="0">
+  <w:abstractNum w:abstractNumId="21" w15:restartNumberingAfterBreak="0">
     <w:nsid w:val="6CD32DA8"/>
     <w:multiLevelType w:val="singleLevel"/>
     <w:tmpl w:val="166470C2"/>
@@ -3911,7 +4997,7 @@
       </w:rPr>
     </w:lvl>
   </w:abstractNum>
-  <w:abstractNum w:abstractNumId="21" w15:restartNumberingAfterBreak="0">
+  <w:abstractNum w:abstractNumId="22" w15:restartNumberingAfterBreak="0">
     <w:nsid w:val="72127686"/>
     <w:multiLevelType w:val="hybridMultilevel"/>
     <w:tmpl w:val="5E5A0D20"/>
@@ -4004,7 +5090,7 @@
     <w:abstractNumId w:val="14"/>
   </w:num>
   <w:num w:numId="2" w16cid:durableId="1818296939">
-    <w:abstractNumId w:val="19"/>
+    <w:abstractNumId w:val="20"/>
   </w:num>
   <w:num w:numId="3" w16cid:durableId="1024866344">
     <w:abstractNumId w:val="13"/>
@@ -4025,7 +5111,7 @@
     <w:abstractNumId w:val="18"/>
   </w:num>
   <w:num w:numId="9" w16cid:durableId="141582210">
-    <w:abstractNumId w:val="20"/>
+    <w:abstractNumId w:val="21"/>
   </w:num>
   <w:num w:numId="10" w16cid:durableId="814614019">
     <w:abstractNumId w:val="15"/>
@@ -4073,7 +5159,19 @@
     <w:abstractNumId w:val="17"/>
   </w:num>
   <w:num w:numId="25" w16cid:durableId="713968764">
-    <w:abstractNumId w:val="21"/>
+    <w:abstractNumId w:val="22"/>
+  </w:num>
+  <w:num w:numId="26" w16cid:durableId="923954464">
+    <w:abstractNumId w:val="19"/>
+    <w:lvlOverride w:ilvl="0"/>
+    <w:lvlOverride w:ilvl="1"/>
+    <w:lvlOverride w:ilvl="2"/>
+    <w:lvlOverride w:ilvl="3"/>
+    <w:lvlOverride w:ilvl="4"/>
+    <w:lvlOverride w:ilvl="5"/>
+    <w:lvlOverride w:ilvl="6"/>
+    <w:lvlOverride w:ilvl="7"/>
+    <w:lvlOverride w:ilvl="8"/>
   </w:num>
 </w:numbering>
 </file>
@@ -4084,7 +5182,7 @@
     <w:rPrDefault>
       <w:rPr>
         <w:rFonts w:ascii="Times New Roman" w:eastAsia="SimSun" w:hAnsi="Times New Roman" w:cs="Times New Roman"/>
-        <w:lang w:val="en-US" w:eastAsia="en-US" w:bidi="ar-SA"/>
+        <w:lang w:val="en-DE" w:eastAsia="en-DE" w:bidi="ar-SA"/>
       </w:rPr>
     </w:rPrDefault>
     <w:pPrDefault/>
@@ -4380,6 +5478,9 @@
     <w:pPr>
       <w:jc w:val="center"/>
     </w:pPr>
+    <w:rPr>
+      <w:lang w:val="en-US" w:eastAsia="en-US"/>
+    </w:rPr>
   </w:style>
   <w:style w:type="paragraph" w:styleId="Heading1">
     <w:name w:val="heading 1"/>
@@ -4501,7 +5602,6 @@
   <w:style w:type="character" w:default="1" w:styleId="DefaultParagraphFont">
     <w:name w:val="Default Paragraph Font"/>
     <w:uiPriority w:val="1"/>
-    <w:semiHidden/>
     <w:unhideWhenUsed/>
   </w:style>
   <w:style w:type="table" w:default="1" w:styleId="TableNormal">
@@ -4538,6 +5638,7 @@
       <w:bCs/>
       <w:sz w:val="18"/>
       <w:szCs w:val="18"/>
+      <w:lang w:val="en-US" w:eastAsia="en-US"/>
     </w:rPr>
   </w:style>
   <w:style w:type="paragraph" w:customStyle="1" w:styleId="Affiliation">
@@ -4545,6 +5646,9 @@
     <w:pPr>
       <w:jc w:val="center"/>
     </w:pPr>
+    <w:rPr>
+      <w:lang w:val="en-US" w:eastAsia="en-US"/>
+    </w:rPr>
   </w:style>
   <w:style w:type="paragraph" w:customStyle="1" w:styleId="Author">
     <w:name w:val="Author"/>
@@ -4556,6 +5660,7 @@
       <w:noProof/>
       <w:sz w:val="22"/>
       <w:szCs w:val="22"/>
+      <w:lang w:val="en-US" w:eastAsia="en-US"/>
     </w:rPr>
   </w:style>
   <w:style w:type="paragraph" w:styleId="BodyText">
@@ -4632,6 +5737,7 @@
       <w:noProof/>
       <w:sz w:val="16"/>
       <w:szCs w:val="16"/>
+      <w:lang w:val="en-US" w:eastAsia="en-US"/>
     </w:rPr>
   </w:style>
   <w:style w:type="paragraph" w:customStyle="1" w:styleId="footnote">
@@ -4646,6 +5752,7 @@
     <w:rPr>
       <w:sz w:val="16"/>
       <w:szCs w:val="16"/>
+      <w:lang w:val="en-US" w:eastAsia="en-US"/>
     </w:rPr>
   </w:style>
   <w:style w:type="paragraph" w:customStyle="1" w:styleId="papersubtitle">
@@ -4659,6 +5766,7 @@
       <w:noProof/>
       <w:sz w:val="28"/>
       <w:szCs w:val="28"/>
+      <w:lang w:val="en-US" w:eastAsia="en-US"/>
     </w:rPr>
   </w:style>
   <w:style w:type="paragraph" w:customStyle="1" w:styleId="papertitle">
@@ -4672,6 +5780,7 @@
       <w:noProof/>
       <w:sz w:val="48"/>
       <w:szCs w:val="48"/>
+      <w:lang w:val="en-US" w:eastAsia="en-US"/>
     </w:rPr>
   </w:style>
   <w:style w:type="paragraph" w:customStyle="1" w:styleId="references">
@@ -4688,6 +5797,7 @@
       <w:noProof/>
       <w:sz w:val="16"/>
       <w:szCs w:val="16"/>
+      <w:lang w:val="en-US" w:eastAsia="en-US"/>
     </w:rPr>
   </w:style>
   <w:style w:type="paragraph" w:customStyle="1" w:styleId="sponsors">
@@ -4702,6 +5812,7 @@
     <w:rPr>
       <w:sz w:val="16"/>
       <w:szCs w:val="16"/>
+      <w:lang w:val="en-US" w:eastAsia="en-US"/>
     </w:rPr>
   </w:style>
   <w:style w:type="paragraph" w:customStyle="1" w:styleId="tablecolhead">
@@ -4733,6 +5844,7 @@
       <w:noProof/>
       <w:sz w:val="16"/>
       <w:szCs w:val="16"/>
+      <w:lang w:val="en-US" w:eastAsia="en-US"/>
     </w:rPr>
   </w:style>
   <w:style w:type="paragraph" w:customStyle="1" w:styleId="tablefootnote">
@@ -4749,6 +5861,7 @@
     <w:rPr>
       <w:sz w:val="12"/>
       <w:szCs w:val="12"/>
+      <w:lang w:val="en-US" w:eastAsia="en-US"/>
     </w:rPr>
   </w:style>
   <w:style w:type="paragraph" w:customStyle="1" w:styleId="tablehead">
@@ -4765,6 +5878,7 @@
       <w:noProof/>
       <w:sz w:val="16"/>
       <w:szCs w:val="16"/>
+      <w:lang w:val="en-US" w:eastAsia="en-US"/>
     </w:rPr>
   </w:style>
   <w:style w:type="paragraph" w:customStyle="1" w:styleId="Keywords">

</xml_diff>